<commit_message>
updated with spdsw_r18553_2015-08-20 by cron
</commit_message>
<xml_diff>
--- a/idl/projects/themis/spacecraft/particles/ESA/THM_DIST2SCPOT.docx
+++ b/idl/projects/themis/spacecraft/particles/ESA/THM_DIST2SCPOT.docx
@@ -17,13 +17,13 @@
     </w:p>
     <w:p>
       <w:r>
-        <w:t>The program THM_ESA_DIST2SCPOT estimates the spacecraft potential from the electron distribution by look</w:t>
-      </w:r>
-      <w:r>
-        <w:t>i</w:t>
-      </w:r>
-      <w:r>
-        <w:t xml:space="preserve">ng for photoelectrons at low energies. It estimates the potential by comparing the slope of the low energy electron distribution to the expected slope of secondary electrons. (The slope of the secondary electron distribution is approximately -2.0, see McFadden </w:t>
+        <w:t xml:space="preserve">The program THM_ESA_DIST2SCPOT estimates the spacecraft potential from the electron distribution by </w:t>
+      </w:r>
+      <w:r>
+        <w:t xml:space="preserve">estimating the effect of </w:t>
+      </w:r>
+      <w:r>
+        <w:t xml:space="preserve">photoelectrons at low energies. It estimates the potential by comparing the slope of the low energy electron distribution to the expected slope of secondary electrons. (The slope of the secondary electron distribution is approximately -2.0, see McFadden </w:t>
       </w:r>
       <w:proofErr w:type="spellStart"/>
       <w:r>
@@ -145,7 +145,19 @@
         <w:rPr>
           <w:b/>
         </w:rPr>
-        <w:t>The upper limit of the photoelectron part of the distribution is estimated to be the highest energy for which the slope is steeper than the secondary electron slope.</w:t>
+        <w:t xml:space="preserve">The upper limit of the photoelectron part of the distribution is </w:t>
+      </w:r>
+      <w:r>
+        <w:rPr>
+          <w:b/>
+        </w:rPr>
+        <w:t xml:space="preserve">then </w:t>
+      </w:r>
+      <w:r>
+        <w:rPr>
+          <w:b/>
+        </w:rPr>
+        <w:t>estimated to be the highest energy for which the slope is steeper than the secondary electron slope.</w:t>
       </w:r>
     </w:p>
     <w:p>
@@ -355,13 +367,25 @@
         <w:t>energy photoelectrons fails, i.e.</w:t>
       </w:r>
       <w:r>
-        <w:t>, the distribution does not show two peaks, OR the low energy, possible photoelectron p</w:t>
+        <w:t xml:space="preserve">, </w:t>
+      </w:r>
+      <w:r>
+        <w:t xml:space="preserve">if </w:t>
+      </w:r>
+      <w:r>
+        <w:t>the distribution does not show two peaks, OR the low energy, possible photoelectron p</w:t>
       </w:r>
       <w:r>
         <w:t>eak is below 3</w:t>
       </w:r>
       <w:r>
-        <w:t>.0e7, OR the low energy slope is not steeper that the secondary electron slope, OR if there is a high energy peak, but one that is too small. Then the value for the SC_POT estimate is set to the lowest energy in the electron distribution.</w:t>
+        <w:t>.0e7, OR the low energy slope is not steeper that the secondary electron slope, OR if there is a high energy pe</w:t>
+      </w:r>
+      <w:r>
+        <w:t>ak, but one that is too small, t</w:t>
+      </w:r>
+      <w:r>
+        <w:t>hen the value for the SC_POT estimate is set to the lowest energy in the electron distribution.</w:t>
       </w:r>
     </w:p>
     <w:p>
@@ -378,6 +402,9 @@
       </w:r>
     </w:p>
     <w:p>
+      <w:r>
+        <w:t xml:space="preserve">The function thm_esa_dist2scpot works on single time intervals. For a time range with multiple times, use the program THM_ESA_EST_DIST2SCPOT.  </w:t>
+      </w:r>
       <w:r>
         <w:t>Here are some examples for how to use this program:</w:t>
       </w:r>
@@ -560,7 +587,13 @@
       </w:r>
       <w:proofErr w:type="spellEnd"/>
       <w:r>
-        <w:t xml:space="preserve"> by the 'PXXM_POT' variable, i.e., the on-board estimate for the potential, on the bottom panel the estimated SC potential is </w:t>
+        <w:t xml:space="preserve"> by the 'PXXM_POT' variable, i.e., the on-boa</w:t>
+      </w:r>
+      <w:r>
+        <w:t>rd estimate for the potential.  I</w:t>
+      </w:r>
+      <w:r>
+        <w:t xml:space="preserve">n the bottom panel the estimated SC potential is </w:t>
       </w:r>
       <w:proofErr w:type="spellStart"/>
       <w:r>
@@ -586,13 +619,6 @@
           <w:b/>
         </w:rPr>
       </w:pPr>
-    </w:p>
-    <w:p>
-      <w:pPr>
-        <w:rPr>
-          <w:b/>
-        </w:rPr>
-      </w:pPr>
       <w:r>
         <w:rPr>
           <w:b/>
@@ -636,12 +662,15 @@
     </w:p>
     <w:p>
       <w:r>
+        <w:t>For the figure below, the date came up 2012-06-07, and probe was ‘A’.</w:t>
+      </w:r>
+    </w:p>
+    <w:p>
+      <w:r>
+        <w:rPr>
+          <w:noProof/>
+        </w:rPr>
         <w:lastRenderedPageBreak/>
-        <w:t>For the figure below, the date came up 2012-06-07, and probe was ‘A’.</w:t>
-      </w:r>
-    </w:p>
-    <w:p>
-      <w:r>
         <w:drawing>
           <wp:inline distT="0" distB="0" distL="0" distR="0">
             <wp:extent cx="4974291" cy="4974291"/>
@@ -699,7 +728,6 @@
         <w:t xml:space="preserve"> For this date/probe, the PXXM_POT value looks to be pretty good.</w:t>
       </w:r>
     </w:p>
-    <w:p/>
     <w:p>
       <w:r>
         <w:rPr>
@@ -744,18 +772,15 @@
       </w:r>
       <w:proofErr w:type="spellEnd"/>
       <w:r>
-        <w:t xml:space="preserve"> distributions for the time. A vertical black line on each </w:t>
-      </w:r>
-      <w:r>
+        <w:t xml:space="preserve"> distributions for the time. A vertical black line on each panel shows the PXXM_POT potential value, and the vertical red line shows the value estimated from the distribution. </w:t>
+      </w:r>
+    </w:p>
+    <w:p>
+      <w:r>
+        <w:rPr>
+          <w:noProof/>
+        </w:rPr>
         <w:lastRenderedPageBreak/>
-        <w:t xml:space="preserve">panel shows the PXXM_POT potential value, and the vertical red line shows the value estimated from the distribution. </w:t>
-      </w:r>
-    </w:p>
-    <w:p>
-      <w:r>
-        <w:rPr>
-          <w:noProof/>
-        </w:rPr>
         <w:drawing>
           <wp:inline distT="0" distB="0" distL="0" distR="0">
             <wp:extent cx="5135656" cy="5135656"/>
@@ -803,6 +828,9 @@
       <w:r>
         <w:t xml:space="preserve">Individual spectra with the on-board PXXM_POT estimate (black vertical line) and the value estimated using THM_ESA_DIST2SCPOT (red line), for THA data on 2012-06-07. Note that the value estimated from the distribution is slightly larger than the on-board value. </w:t>
       </w:r>
+      <w:r>
+        <w:t>This looks like an effect of the quantization of electron energy bin midpoint values.</w:t>
+      </w:r>
     </w:p>
     <w:p>
       <w:r>
@@ -817,7 +845,6 @@
         <w:t xml:space="preserve"> option.</w:t>
       </w:r>
     </w:p>
-    <w:p/>
     <w:p>
       <w:pPr>
         <w:rPr>
@@ -865,8 +892,213 @@
         <w:rPr>
           <w:rFonts w:ascii="Courier New" w:hAnsi="Courier New" w:cs="Courier New"/>
         </w:rPr>
+        <w:t>timespan</w:t>
+      </w:r>
+      <w:proofErr w:type="spellEnd"/>
+      <w:proofErr w:type="gramEnd"/>
+      <w:r>
+        <w:rPr>
+          <w:rFonts w:ascii="Courier New" w:hAnsi="Courier New" w:cs="Courier New"/>
+        </w:rPr>
+        <w:t>, '2015-06-07'</w:t>
+      </w:r>
+    </w:p>
+    <w:p>
+      <w:pPr>
+        <w:rPr>
+          <w:rFonts w:ascii="Courier New" w:hAnsi="Courier New" w:cs="Courier New"/>
+        </w:rPr>
+      </w:pPr>
+      <w:proofErr w:type="spellStart"/>
+      <w:r>
+        <w:rPr>
+          <w:rFonts w:ascii="Courier New" w:hAnsi="Courier New" w:cs="Courier New"/>
+        </w:rPr>
+        <w:t>thm_load_esa_pot</w:t>
+      </w:r>
+      <w:proofErr w:type="spellEnd"/>
+      <w:r>
+        <w:rPr>
+          <w:rFonts w:ascii="Courier New" w:hAnsi="Courier New" w:cs="Courier New"/>
+        </w:rPr>
+        <w:t>, probe = 'a', /use_dist2scpot</w:t>
+      </w:r>
+    </w:p>
+    <w:p>
+      <w:r>
         <w:lastRenderedPageBreak/>
-        <w:t>timespan</w:t>
+        <w:t xml:space="preserve">The output is in </w:t>
+      </w:r>
+      <w:r>
+        <w:t>the '</w:t>
+      </w:r>
+      <w:proofErr w:type="spellStart"/>
+      <w:r>
+        <w:t>tha_esa_pot</w:t>
+      </w:r>
+      <w:proofErr w:type="spellEnd"/>
+      <w:r>
+        <w:t>' variable. Next</w:t>
+      </w:r>
+      <w:r>
+        <w:t xml:space="preserve"> use </w:t>
+      </w:r>
+      <w:proofErr w:type="spellStart"/>
+      <w:r>
+        <w:t>copy_data</w:t>
+      </w:r>
+      <w:proofErr w:type="spellEnd"/>
+      <w:r>
+        <w:t xml:space="preserve"> to</w:t>
+      </w:r>
+      <w:r>
+        <w:t xml:space="preserve"> </w:t>
+      </w:r>
+      <w:r>
+        <w:t>copy this variable to a new variable for comparisons with the default</w:t>
+      </w:r>
+      <w:r>
+        <w:t xml:space="preserve"> </w:t>
+      </w:r>
+      <w:r>
+        <w:t>pot</w:t>
+      </w:r>
+      <w:r>
+        <w:t>ential.</w:t>
+      </w:r>
+    </w:p>
+    <w:p>
+      <w:pPr>
+        <w:rPr>
+          <w:rFonts w:ascii="Courier New" w:hAnsi="Courier New" w:cs="Courier New"/>
+        </w:rPr>
+      </w:pPr>
+      <w:proofErr w:type="spellStart"/>
+      <w:r>
+        <w:rPr>
+          <w:rFonts w:ascii="Courier New" w:hAnsi="Courier New" w:cs="Courier New"/>
+        </w:rPr>
+        <w:t>copy_data</w:t>
+      </w:r>
+      <w:proofErr w:type="spellEnd"/>
+      <w:r>
+        <w:rPr>
+          <w:rFonts w:ascii="Courier New" w:hAnsi="Courier New" w:cs="Courier New"/>
+        </w:rPr>
+        <w:t>, '</w:t>
+      </w:r>
+      <w:proofErr w:type="spellStart"/>
+      <w:r>
+        <w:rPr>
+          <w:rFonts w:ascii="Courier New" w:hAnsi="Courier New" w:cs="Courier New"/>
+        </w:rPr>
+        <w:t>tha_esa_pot</w:t>
+      </w:r>
+      <w:proofErr w:type="spellEnd"/>
+      <w:r>
+        <w:rPr>
+          <w:rFonts w:ascii="Courier New" w:hAnsi="Courier New" w:cs="Courier New"/>
+        </w:rPr>
+        <w:t>', 'tha_esa_pot_dist2scpot'</w:t>
+      </w:r>
+    </w:p>
+    <w:p>
+      <w:r>
+        <w:t>Get the default sc potential</w:t>
+      </w:r>
+      <w:r>
+        <w:t>. The default is to use PXXM_POT</w:t>
+      </w:r>
+      <w:r>
+        <w:t xml:space="preserve"> for slow-survey time intervals</w:t>
+      </w:r>
+      <w:r>
+        <w:t xml:space="preserve"> and VAF data (from EFI) during fast-survey times.</w:t>
+      </w:r>
+    </w:p>
+    <w:p>
+      <w:pPr>
+        <w:rPr>
+          <w:rFonts w:ascii="Courier New" w:hAnsi="Courier New" w:cs="Courier New"/>
+        </w:rPr>
+      </w:pPr>
+      <w:proofErr w:type="spellStart"/>
+      <w:r>
+        <w:rPr>
+          <w:rFonts w:ascii="Courier New" w:hAnsi="Courier New" w:cs="Courier New"/>
+        </w:rPr>
+        <w:t>thm_load_esa_pot</w:t>
+      </w:r>
+      <w:proofErr w:type="spellEnd"/>
+      <w:r>
+        <w:rPr>
+          <w:rFonts w:ascii="Courier New" w:hAnsi="Courier New" w:cs="Courier New"/>
+        </w:rPr>
+        <w:t>, probe = 'a'</w:t>
+      </w:r>
+    </w:p>
+    <w:p>
+      <w:pPr>
+        <w:rPr>
+          <w:rFonts w:ascii="Courier New" w:hAnsi="Courier New" w:cs="Courier New"/>
+        </w:rPr>
+      </w:pPr>
+      <w:proofErr w:type="spellStart"/>
+      <w:r>
+        <w:rPr>
+          <w:rFonts w:ascii="Courier New" w:hAnsi="Courier New" w:cs="Courier New"/>
+        </w:rPr>
+        <w:t>copy_data</w:t>
+      </w:r>
+      <w:proofErr w:type="spellEnd"/>
+      <w:r>
+        <w:rPr>
+          <w:rFonts w:ascii="Courier New" w:hAnsi="Courier New" w:cs="Courier New"/>
+        </w:rPr>
+        <w:t>, '</w:t>
+      </w:r>
+      <w:proofErr w:type="spellStart"/>
+      <w:r>
+        <w:rPr>
+          <w:rFonts w:ascii="Courier New" w:hAnsi="Courier New" w:cs="Courier New"/>
+        </w:rPr>
+        <w:t>tha_esa_pot</w:t>
+      </w:r>
+      <w:proofErr w:type="spellEnd"/>
+      <w:r>
+        <w:rPr>
+          <w:rFonts w:ascii="Courier New" w:hAnsi="Courier New" w:cs="Courier New"/>
+        </w:rPr>
+        <w:t>', '</w:t>
+      </w:r>
+      <w:proofErr w:type="spellStart"/>
+      <w:r>
+        <w:rPr>
+          <w:rFonts w:ascii="Courier New" w:hAnsi="Courier New" w:cs="Courier New"/>
+        </w:rPr>
+        <w:t>tha_esa_pot_def</w:t>
+      </w:r>
+      <w:proofErr w:type="spellEnd"/>
+      <w:r>
+        <w:rPr>
+          <w:rFonts w:ascii="Courier New" w:hAnsi="Courier New" w:cs="Courier New"/>
+        </w:rPr>
+        <w:t>'</w:t>
+      </w:r>
+    </w:p>
+    <w:p>
+      <w:pPr>
+        <w:rPr>
+          <w:rFonts w:ascii="Courier New" w:hAnsi="Courier New" w:cs="Courier New"/>
+        </w:rPr>
+      </w:pPr>
+      <w:proofErr w:type="spellStart"/>
+      <w:proofErr w:type="gramStart"/>
+      <w:r>
+        <w:rPr>
+          <w:rFonts w:ascii="Courier New" w:hAnsi="Courier New" w:cs="Courier New"/>
+        </w:rPr>
+        <w:t>tplot</w:t>
       </w:r>
       <w:proofErr w:type="spellEnd"/>
       <w:proofErr w:type="gramEnd"/>
@@ -874,169 +1106,200 @@
         <w:rPr>
           <w:rFonts w:ascii="Courier New" w:hAnsi="Courier New" w:cs="Courier New"/>
         </w:rPr>
-        <w:t>, '2015-06-07'</w:t>
-      </w:r>
-    </w:p>
-    <w:p>
-      <w:pPr>
-        <w:rPr>
-          <w:rFonts w:ascii="Courier New" w:hAnsi="Courier New" w:cs="Courier New"/>
-        </w:rPr>
-      </w:pPr>
-      <w:proofErr w:type="spellStart"/>
-      <w:r>
-        <w:rPr>
-          <w:rFonts w:ascii="Courier New" w:hAnsi="Courier New" w:cs="Courier New"/>
-        </w:rPr>
-        <w:t>thm_load_esa_pot</w:t>
-      </w:r>
-      <w:proofErr w:type="spellEnd"/>
-      <w:r>
-        <w:rPr>
-          <w:rFonts w:ascii="Courier New" w:hAnsi="Courier New" w:cs="Courier New"/>
-        </w:rPr>
-        <w:t>, probe = 'a', /use_dist2scpot</w:t>
-      </w:r>
-    </w:p>
-    <w:p>
-      <w:r>
-        <w:t>The output is in the '</w:t>
-      </w:r>
-      <w:proofErr w:type="spellStart"/>
-      <w:r>
-        <w:t>tha_esa_pot</w:t>
-      </w:r>
-      <w:proofErr w:type="spellEnd"/>
-      <w:r>
-        <w:t xml:space="preserve">' variable. Here use </w:t>
-      </w:r>
-      <w:proofErr w:type="spellStart"/>
-      <w:r>
-        <w:t>copy_data</w:t>
-      </w:r>
-      <w:proofErr w:type="spellEnd"/>
-      <w:r>
-        <w:t xml:space="preserve"> to</w:t>
+        <w:t>, ['tha_esa_pot_dist2scpot', '</w:t>
+      </w:r>
+      <w:proofErr w:type="spellStart"/>
+      <w:r>
+        <w:rPr>
+          <w:rFonts w:ascii="Courier New" w:hAnsi="Courier New" w:cs="Courier New"/>
+        </w:rPr>
+        <w:t>tha_esa_pot_def</w:t>
+      </w:r>
+      <w:proofErr w:type="spellEnd"/>
+      <w:r>
+        <w:rPr>
+          <w:rFonts w:ascii="Courier New" w:hAnsi="Courier New" w:cs="Courier New"/>
+        </w:rPr>
+        <w:t>']</w:t>
+      </w:r>
+    </w:p>
+    <w:p>
+      <w:pPr>
+        <w:rPr>
+          <w:rFonts w:cs="Courier New"/>
+          <w:b/>
+        </w:rPr>
+      </w:pPr>
+      <w:r>
+        <w:rPr>
+          <w:rFonts w:cs="Courier New"/>
+          <w:b/>
+        </w:rPr>
+        <w:t>DENSITY COMPARISON</w:t>
+      </w:r>
+    </w:p>
+    <w:p>
+      <w:r>
+        <w:t>The s</w:t>
+      </w:r>
+      <w:r>
+        <w:t>pacecraft potential is used in calculating the electron density,</w:t>
       </w:r>
       <w:r>
         <w:t xml:space="preserve"> </w:t>
       </w:r>
       <w:r>
-        <w:t>copy this variable to a new variable for comparisons with the default</w:t>
+        <w:t xml:space="preserve">to compare the ground-processed density for different </w:t>
+      </w:r>
+      <w:proofErr w:type="spellStart"/>
+      <w:r>
+        <w:t>sc_pot</w:t>
+      </w:r>
+      <w:proofErr w:type="spellEnd"/>
+      <w:r>
+        <w:t xml:space="preserve"> options,</w:t>
       </w:r>
       <w:r>
         <w:t xml:space="preserve"> </w:t>
       </w:r>
       <w:r>
-        <w:t>pot</w:t>
-      </w:r>
-      <w:r>
-        <w:t>ential.</w:t>
-      </w:r>
-    </w:p>
-    <w:p>
-      <w:pPr>
-        <w:rPr>
-          <w:rFonts w:ascii="Courier New" w:hAnsi="Courier New" w:cs="Courier New"/>
-        </w:rPr>
-      </w:pPr>
-      <w:proofErr w:type="spellStart"/>
-      <w:r>
-        <w:rPr>
-          <w:rFonts w:ascii="Courier New" w:hAnsi="Courier New" w:cs="Courier New"/>
-        </w:rPr>
-        <w:t>copy_data</w:t>
-      </w:r>
-      <w:proofErr w:type="spellEnd"/>
-      <w:r>
-        <w:rPr>
-          <w:rFonts w:ascii="Courier New" w:hAnsi="Courier New" w:cs="Courier New"/>
-        </w:rPr>
-        <w:t>, '</w:t>
-      </w:r>
-      <w:proofErr w:type="spellStart"/>
-      <w:r>
-        <w:rPr>
-          <w:rFonts w:ascii="Courier New" w:hAnsi="Courier New" w:cs="Courier New"/>
-        </w:rPr>
-        <w:t>tha_esa_pot</w:t>
-      </w:r>
-      <w:proofErr w:type="spellEnd"/>
-      <w:r>
-        <w:rPr>
-          <w:rFonts w:ascii="Courier New" w:hAnsi="Courier New" w:cs="Courier New"/>
-        </w:rPr>
-        <w:t>', 'tha_esa_pot_dist2scpot'</w:t>
-      </w:r>
-    </w:p>
-    <w:p>
-      <w:r>
-        <w:t>Get the default sc potential</w:t>
-      </w:r>
-      <w:r>
-        <w:t>. The default is to use PXXM_POT</w:t>
-      </w:r>
-      <w:r>
-        <w:t xml:space="preserve"> for slow-survey time intervals</w:t>
-      </w:r>
-      <w:r>
-        <w:t xml:space="preserve"> and VAF data (from EFI) during fast-survey times.</w:t>
-      </w:r>
-    </w:p>
-    <w:p>
-      <w:pPr>
-        <w:rPr>
-          <w:rFonts w:ascii="Courier New" w:hAnsi="Courier New" w:cs="Courier New"/>
-        </w:rPr>
-      </w:pPr>
-      <w:proofErr w:type="spellStart"/>
-      <w:r>
-        <w:rPr>
-          <w:rFonts w:ascii="Courier New" w:hAnsi="Courier New" w:cs="Courier New"/>
-        </w:rPr>
-        <w:t>thm_load_esa_pot</w:t>
-      </w:r>
-      <w:proofErr w:type="spellEnd"/>
-      <w:r>
-        <w:rPr>
-          <w:rFonts w:ascii="Courier New" w:hAnsi="Courier New" w:cs="Courier New"/>
-        </w:rPr>
-        <w:t>, probe = 'a'</w:t>
-      </w:r>
-    </w:p>
-    <w:p>
-      <w:pPr>
-        <w:rPr>
-          <w:rFonts w:ascii="Courier New" w:hAnsi="Courier New" w:cs="Courier New"/>
-        </w:rPr>
-      </w:pPr>
-      <w:proofErr w:type="spellStart"/>
-      <w:r>
-        <w:rPr>
-          <w:rFonts w:ascii="Courier New" w:hAnsi="Courier New" w:cs="Courier New"/>
-        </w:rPr>
-        <w:t>copy_data</w:t>
-      </w:r>
-      <w:proofErr w:type="spellEnd"/>
-      <w:r>
-        <w:rPr>
-          <w:rFonts w:ascii="Courier New" w:hAnsi="Courier New" w:cs="Courier New"/>
-        </w:rPr>
-        <w:t>, '</w:t>
-      </w:r>
-      <w:proofErr w:type="spellStart"/>
-      <w:r>
-        <w:rPr>
-          <w:rFonts w:ascii="Courier New" w:hAnsi="Courier New" w:cs="Courier New"/>
-        </w:rPr>
-        <w:t>tha_esa_pot</w:t>
-      </w:r>
-      <w:proofErr w:type="spellEnd"/>
-      <w:r>
-        <w:rPr>
-          <w:rFonts w:ascii="Courier New" w:hAnsi="Courier New" w:cs="Courier New"/>
-        </w:rPr>
-        <w:t>', '</w:t>
+        <w:t xml:space="preserve">use the </w:t>
+      </w:r>
+      <w:proofErr w:type="spellStart"/>
+      <w:r>
+        <w:t>sc_pot_name</w:t>
+      </w:r>
+      <w:proofErr w:type="spellEnd"/>
+      <w:r>
+        <w:t xml:space="preserve"> keyword in </w:t>
+      </w:r>
+      <w:proofErr w:type="spellStart"/>
+      <w:r>
+        <w:t>thm_part_moments</w:t>
+      </w:r>
+      <w:proofErr w:type="spellEnd"/>
+      <w:r>
+        <w:t xml:space="preserve">. </w:t>
+      </w:r>
+      <w:r>
+        <w:t>(</w:t>
+      </w:r>
+      <w:r>
+        <w:t xml:space="preserve">The default </w:t>
+      </w:r>
+      <w:proofErr w:type="gramStart"/>
+      <w:r>
+        <w:t>in</w:t>
+      </w:r>
+      <w:r>
+        <w:t xml:space="preserve">  </w:t>
+      </w:r>
+      <w:proofErr w:type="spellStart"/>
+      <w:r>
+        <w:t>thm</w:t>
+      </w:r>
+      <w:proofErr w:type="gramEnd"/>
+      <w:r>
+        <w:t>_part_moments</w:t>
+      </w:r>
+      <w:proofErr w:type="spellEnd"/>
+      <w:r>
+        <w:t xml:space="preserve"> is to use the </w:t>
+      </w:r>
+      <w:proofErr w:type="spellStart"/>
+      <w:r>
+        <w:t>pxxm_pot</w:t>
+      </w:r>
+      <w:proofErr w:type="spellEnd"/>
+      <w:r>
+        <w:t xml:space="preserve"> variable</w:t>
+      </w:r>
+      <w:r>
+        <w:t>, which we will not use here.)</w:t>
+      </w:r>
+    </w:p>
+    <w:p>
+      <w:pPr>
+        <w:rPr>
+          <w:rFonts w:ascii="Courier New" w:hAnsi="Courier New" w:cs="Courier New"/>
+        </w:rPr>
+      </w:pPr>
+      <w:proofErr w:type="spellStart"/>
+      <w:r>
+        <w:rPr>
+          <w:rFonts w:ascii="Courier New" w:hAnsi="Courier New" w:cs="Courier New"/>
+        </w:rPr>
+        <w:t>thm_load_esa_pkt</w:t>
+      </w:r>
+      <w:proofErr w:type="spellEnd"/>
+      <w:r>
+        <w:rPr>
+          <w:rFonts w:ascii="Courier New" w:hAnsi="Courier New" w:cs="Courier New"/>
+        </w:rPr>
+        <w:t>, probe='a'</w:t>
+      </w:r>
+    </w:p>
+    <w:p>
+      <w:pPr>
+        <w:rPr>
+          <w:rFonts w:ascii="Courier New" w:hAnsi="Courier New" w:cs="Courier New"/>
+        </w:rPr>
+      </w:pPr>
+      <w:proofErr w:type="spellStart"/>
+      <w:r>
+        <w:rPr>
+          <w:rFonts w:ascii="Courier New" w:hAnsi="Courier New" w:cs="Courier New"/>
+        </w:rPr>
+        <w:t>thm_part_moments</w:t>
+      </w:r>
+      <w:proofErr w:type="spellEnd"/>
+      <w:r>
+        <w:rPr>
+          <w:rFonts w:ascii="Courier New" w:hAnsi="Courier New" w:cs="Courier New"/>
+        </w:rPr>
+        <w:t>, probe='a', inst</w:t>
+      </w:r>
+      <w:proofErr w:type="gramStart"/>
+      <w:r>
+        <w:rPr>
+          <w:rFonts w:ascii="Courier New" w:hAnsi="Courier New" w:cs="Courier New"/>
+        </w:rPr>
+        <w:t>=[</w:t>
+      </w:r>
+      <w:proofErr w:type="gramEnd"/>
+      <w:r>
+        <w:rPr>
+          <w:rFonts w:ascii="Courier New" w:hAnsi="Courier New" w:cs="Courier New"/>
+        </w:rPr>
+        <w:t>'</w:t>
+      </w:r>
+      <w:proofErr w:type="spellStart"/>
+      <w:r>
+        <w:rPr>
+          <w:rFonts w:ascii="Courier New" w:hAnsi="Courier New" w:cs="Courier New"/>
+        </w:rPr>
+        <w:t>peer','peir</w:t>
+      </w:r>
+      <w:proofErr w:type="spellEnd"/>
+      <w:r>
+        <w:rPr>
+          <w:rFonts w:ascii="Courier New" w:hAnsi="Courier New" w:cs="Courier New"/>
+        </w:rPr>
+        <w:t xml:space="preserve">'], </w:t>
+      </w:r>
+      <w:proofErr w:type="spellStart"/>
+      <w:r>
+        <w:rPr>
+          <w:rFonts w:ascii="Courier New" w:hAnsi="Courier New" w:cs="Courier New"/>
+        </w:rPr>
+        <w:t>sc_pot_name</w:t>
+      </w:r>
+      <w:proofErr w:type="spellEnd"/>
+      <w:r>
+        <w:rPr>
+          <w:rFonts w:ascii="Courier New" w:hAnsi="Courier New" w:cs="Courier New"/>
+        </w:rPr>
+        <w:t>='</w:t>
       </w:r>
       <w:proofErr w:type="spellStart"/>
       <w:r>
@@ -1050,8 +1313,82 @@
         <w:rPr>
           <w:rFonts w:ascii="Courier New" w:hAnsi="Courier New" w:cs="Courier New"/>
         </w:rPr>
+        <w:t>', suffix = '_def'</w:t>
+      </w:r>
+    </w:p>
+    <w:p>
+      <w:pPr>
+        <w:rPr>
+          <w:rFonts w:ascii="Courier New" w:hAnsi="Courier New" w:cs="Courier New"/>
+        </w:rPr>
+      </w:pPr>
+      <w:proofErr w:type="spellStart"/>
+      <w:r>
+        <w:rPr>
+          <w:rFonts w:ascii="Courier New" w:hAnsi="Courier New" w:cs="Courier New"/>
+        </w:rPr>
+        <w:t>thm_part_moments</w:t>
+      </w:r>
+      <w:proofErr w:type="spellEnd"/>
+      <w:r>
+        <w:rPr>
+          <w:rFonts w:ascii="Courier New" w:hAnsi="Courier New" w:cs="Courier New"/>
+        </w:rPr>
+        <w:t>, probe='a', inst</w:t>
+      </w:r>
+      <w:proofErr w:type="gramStart"/>
+      <w:r>
+        <w:rPr>
+          <w:rFonts w:ascii="Courier New" w:hAnsi="Courier New" w:cs="Courier New"/>
+        </w:rPr>
+        <w:t>=[</w:t>
+      </w:r>
+      <w:proofErr w:type="gramEnd"/>
+      <w:r>
+        <w:rPr>
+          <w:rFonts w:ascii="Courier New" w:hAnsi="Courier New" w:cs="Courier New"/>
+        </w:rPr>
         <w:t>'</w:t>
       </w:r>
+      <w:proofErr w:type="spellStart"/>
+      <w:r>
+        <w:rPr>
+          <w:rFonts w:ascii="Courier New" w:hAnsi="Courier New" w:cs="Courier New"/>
+        </w:rPr>
+        <w:t>peer','peir</w:t>
+      </w:r>
+      <w:proofErr w:type="spellEnd"/>
+      <w:r>
+        <w:rPr>
+          <w:rFonts w:ascii="Courier New" w:hAnsi="Courier New" w:cs="Courier New"/>
+        </w:rPr>
+        <w:t xml:space="preserve">'], </w:t>
+      </w:r>
+      <w:proofErr w:type="spellStart"/>
+      <w:r>
+        <w:rPr>
+          <w:rFonts w:ascii="Courier New" w:hAnsi="Courier New" w:cs="Courier New"/>
+        </w:rPr>
+        <w:t>sc_pot_name</w:t>
+      </w:r>
+      <w:proofErr w:type="spellEnd"/>
+      <w:r>
+        <w:rPr>
+          <w:rFonts w:ascii="Courier New" w:hAnsi="Courier New" w:cs="Courier New"/>
+        </w:rPr>
+        <w:t>='tha_esa_pot_dist2scpot', suffix = '_dist2scpot'</w:t>
+      </w:r>
+    </w:p>
+    <w:p>
+      <w:r>
+        <w:t>Plot d</w:t>
+      </w:r>
+      <w:r>
+        <w:t>ensities</w:t>
+      </w:r>
+      <w:r>
+        <w:t>:</w:t>
+      </w:r>
     </w:p>
     <w:p>
       <w:pPr>
@@ -1073,289 +1410,6 @@
         <w:rPr>
           <w:rFonts w:ascii="Courier New" w:hAnsi="Courier New" w:cs="Courier New"/>
         </w:rPr>
-        <w:t>, ['tha_esa_pot_dist2scpot', '</w:t>
-      </w:r>
-      <w:proofErr w:type="spellStart"/>
-      <w:r>
-        <w:rPr>
-          <w:rFonts w:ascii="Courier New" w:hAnsi="Courier New" w:cs="Courier New"/>
-        </w:rPr>
-        <w:t>tha_esa_pot_def</w:t>
-      </w:r>
-      <w:proofErr w:type="spellEnd"/>
-      <w:r>
-        <w:rPr>
-          <w:rFonts w:ascii="Courier New" w:hAnsi="Courier New" w:cs="Courier New"/>
-        </w:rPr>
-        <w:t>']</w:t>
-      </w:r>
-    </w:p>
-    <w:p>
-      <w:r>
-        <w:t>The Spacecraft potential is used in calculating the electron density,</w:t>
-      </w:r>
-      <w:r>
-        <w:t xml:space="preserve"> </w:t>
-      </w:r>
-      <w:r>
-        <w:t xml:space="preserve">to compare the ground-processed density for different </w:t>
-      </w:r>
-      <w:proofErr w:type="spellStart"/>
-      <w:r>
-        <w:t>sc_pot</w:t>
-      </w:r>
-      <w:proofErr w:type="spellEnd"/>
-      <w:r>
-        <w:t xml:space="preserve"> options,</w:t>
-      </w:r>
-      <w:r>
-        <w:t xml:space="preserve"> </w:t>
-      </w:r>
-      <w:r>
-        <w:t xml:space="preserve">use the </w:t>
-      </w:r>
-      <w:proofErr w:type="spellStart"/>
-      <w:r>
-        <w:t>sc_pot_name</w:t>
-      </w:r>
-      <w:proofErr w:type="spellEnd"/>
-      <w:r>
-        <w:t xml:space="preserve"> keyword in </w:t>
-      </w:r>
-      <w:proofErr w:type="spellStart"/>
-      <w:r>
-        <w:t>thm_part_moments</w:t>
-      </w:r>
-      <w:proofErr w:type="spellEnd"/>
-      <w:r>
-        <w:t xml:space="preserve">. </w:t>
-      </w:r>
-      <w:r>
-        <w:t>(</w:t>
-      </w:r>
-      <w:r>
-        <w:t xml:space="preserve">The default </w:t>
-      </w:r>
-      <w:proofErr w:type="gramStart"/>
-      <w:r>
-        <w:t>in</w:t>
-      </w:r>
-      <w:r>
-        <w:t xml:space="preserve">  </w:t>
-      </w:r>
-      <w:proofErr w:type="spellStart"/>
-      <w:r>
-        <w:t>thm</w:t>
-      </w:r>
-      <w:proofErr w:type="gramEnd"/>
-      <w:r>
-        <w:t>_part_moments</w:t>
-      </w:r>
-      <w:proofErr w:type="spellEnd"/>
-      <w:r>
-        <w:t xml:space="preserve"> is to use the </w:t>
-      </w:r>
-      <w:proofErr w:type="spellStart"/>
-      <w:r>
-        <w:t>pxxm_pot</w:t>
-      </w:r>
-      <w:proofErr w:type="spellEnd"/>
-      <w:r>
-        <w:t xml:space="preserve"> variable</w:t>
-      </w:r>
-      <w:r>
-        <w:t>, which we will not use here.)</w:t>
-      </w:r>
-    </w:p>
-    <w:p>
-      <w:pPr>
-        <w:rPr>
-          <w:rFonts w:ascii="Courier New" w:hAnsi="Courier New" w:cs="Courier New"/>
-        </w:rPr>
-      </w:pPr>
-      <w:proofErr w:type="spellStart"/>
-      <w:r>
-        <w:rPr>
-          <w:rFonts w:ascii="Courier New" w:hAnsi="Courier New" w:cs="Courier New"/>
-        </w:rPr>
-        <w:t>thm_load_esa_pkt</w:t>
-      </w:r>
-      <w:proofErr w:type="spellEnd"/>
-      <w:r>
-        <w:rPr>
-          <w:rFonts w:ascii="Courier New" w:hAnsi="Courier New" w:cs="Courier New"/>
-        </w:rPr>
-        <w:t>, probe='a'</w:t>
-      </w:r>
-    </w:p>
-    <w:p>
-      <w:pPr>
-        <w:rPr>
-          <w:rFonts w:ascii="Courier New" w:hAnsi="Courier New" w:cs="Courier New"/>
-        </w:rPr>
-      </w:pPr>
-      <w:proofErr w:type="spellStart"/>
-      <w:r>
-        <w:rPr>
-          <w:rFonts w:ascii="Courier New" w:hAnsi="Courier New" w:cs="Courier New"/>
-        </w:rPr>
-        <w:t>thm_part_moments</w:t>
-      </w:r>
-      <w:proofErr w:type="spellEnd"/>
-      <w:r>
-        <w:rPr>
-          <w:rFonts w:ascii="Courier New" w:hAnsi="Courier New" w:cs="Courier New"/>
-        </w:rPr>
-        <w:t>, probe='a', inst</w:t>
-      </w:r>
-      <w:proofErr w:type="gramStart"/>
-      <w:r>
-        <w:rPr>
-          <w:rFonts w:ascii="Courier New" w:hAnsi="Courier New" w:cs="Courier New"/>
-        </w:rPr>
-        <w:t>=[</w:t>
-      </w:r>
-      <w:proofErr w:type="gramEnd"/>
-      <w:r>
-        <w:rPr>
-          <w:rFonts w:ascii="Courier New" w:hAnsi="Courier New" w:cs="Courier New"/>
-        </w:rPr>
-        <w:t>'</w:t>
-      </w:r>
-      <w:proofErr w:type="spellStart"/>
-      <w:r>
-        <w:rPr>
-          <w:rFonts w:ascii="Courier New" w:hAnsi="Courier New" w:cs="Courier New"/>
-        </w:rPr>
-        <w:t>peer','peir</w:t>
-      </w:r>
-      <w:proofErr w:type="spellEnd"/>
-      <w:r>
-        <w:rPr>
-          <w:rFonts w:ascii="Courier New" w:hAnsi="Courier New" w:cs="Courier New"/>
-        </w:rPr>
-        <w:t xml:space="preserve">'], </w:t>
-      </w:r>
-      <w:proofErr w:type="spellStart"/>
-      <w:r>
-        <w:rPr>
-          <w:rFonts w:ascii="Courier New" w:hAnsi="Courier New" w:cs="Courier New"/>
-        </w:rPr>
-        <w:t>sc_pot_name</w:t>
-      </w:r>
-      <w:proofErr w:type="spellEnd"/>
-      <w:r>
-        <w:rPr>
-          <w:rFonts w:ascii="Courier New" w:hAnsi="Courier New" w:cs="Courier New"/>
-        </w:rPr>
-        <w:t>='</w:t>
-      </w:r>
-      <w:proofErr w:type="spellStart"/>
-      <w:r>
-        <w:rPr>
-          <w:rFonts w:ascii="Courier New" w:hAnsi="Courier New" w:cs="Courier New"/>
-        </w:rPr>
-        <w:t>tha_esa_pot_def</w:t>
-      </w:r>
-      <w:proofErr w:type="spellEnd"/>
-      <w:r>
-        <w:rPr>
-          <w:rFonts w:ascii="Courier New" w:hAnsi="Courier New" w:cs="Courier New"/>
-        </w:rPr>
-        <w:t>', suffix = '_def'</w:t>
-      </w:r>
-    </w:p>
-    <w:p>
-      <w:pPr>
-        <w:rPr>
-          <w:rFonts w:ascii="Courier New" w:hAnsi="Courier New" w:cs="Courier New"/>
-        </w:rPr>
-      </w:pPr>
-      <w:proofErr w:type="spellStart"/>
-      <w:r>
-        <w:rPr>
-          <w:rFonts w:ascii="Courier New" w:hAnsi="Courier New" w:cs="Courier New"/>
-        </w:rPr>
-        <w:t>thm_part_moments</w:t>
-      </w:r>
-      <w:proofErr w:type="spellEnd"/>
-      <w:r>
-        <w:rPr>
-          <w:rFonts w:ascii="Courier New" w:hAnsi="Courier New" w:cs="Courier New"/>
-        </w:rPr>
-        <w:t>, probe='a', inst</w:t>
-      </w:r>
-      <w:proofErr w:type="gramStart"/>
-      <w:r>
-        <w:rPr>
-          <w:rFonts w:ascii="Courier New" w:hAnsi="Courier New" w:cs="Courier New"/>
-        </w:rPr>
-        <w:t>=[</w:t>
-      </w:r>
-      <w:proofErr w:type="gramEnd"/>
-      <w:r>
-        <w:rPr>
-          <w:rFonts w:ascii="Courier New" w:hAnsi="Courier New" w:cs="Courier New"/>
-        </w:rPr>
-        <w:t>'</w:t>
-      </w:r>
-      <w:proofErr w:type="spellStart"/>
-      <w:r>
-        <w:rPr>
-          <w:rFonts w:ascii="Courier New" w:hAnsi="Courier New" w:cs="Courier New"/>
-        </w:rPr>
-        <w:t>peer','peir</w:t>
-      </w:r>
-      <w:proofErr w:type="spellEnd"/>
-      <w:r>
-        <w:rPr>
-          <w:rFonts w:ascii="Courier New" w:hAnsi="Courier New" w:cs="Courier New"/>
-        </w:rPr>
-        <w:t xml:space="preserve">'], </w:t>
-      </w:r>
-      <w:proofErr w:type="spellStart"/>
-      <w:r>
-        <w:rPr>
-          <w:rFonts w:ascii="Courier New" w:hAnsi="Courier New" w:cs="Courier New"/>
-        </w:rPr>
-        <w:t>sc_pot_name</w:t>
-      </w:r>
-      <w:proofErr w:type="spellEnd"/>
-      <w:r>
-        <w:rPr>
-          <w:rFonts w:ascii="Courier New" w:hAnsi="Courier New" w:cs="Courier New"/>
-        </w:rPr>
-        <w:t>='tha_esa_pot_dist2scpot', suffix = '_dist2scpot'</w:t>
-      </w:r>
-    </w:p>
-    <w:p>
-      <w:r>
-        <w:t>Plot d</w:t>
-      </w:r>
-      <w:r>
-        <w:t>ensities</w:t>
-      </w:r>
-    </w:p>
-    <w:p>
-      <w:pPr>
-        <w:rPr>
-          <w:rFonts w:ascii="Courier New" w:hAnsi="Courier New" w:cs="Courier New"/>
-        </w:rPr>
-      </w:pPr>
-      <w:proofErr w:type="spellStart"/>
-      <w:proofErr w:type="gramStart"/>
-      <w:r>
-        <w:rPr>
-          <w:rFonts w:ascii="Courier New" w:hAnsi="Courier New" w:cs="Courier New"/>
-        </w:rPr>
-        <w:t>tplot</w:t>
-      </w:r>
-      <w:proofErr w:type="spellEnd"/>
-      <w:proofErr w:type="gramEnd"/>
-      <w:r>
-        <w:rPr>
-          <w:rFonts w:ascii="Courier New" w:hAnsi="Courier New" w:cs="Courier New"/>
-        </w:rPr>
         <w:t>, ['</w:t>
       </w:r>
       <w:proofErr w:type="spellStart"/>
@@ -1384,6 +1438,21 @@
         </w:rPr>
         <w:t>]</w:t>
       </w:r>
+    </w:p>
+    <w:p>
+      <w:r>
+        <w:t>The density plot below shows the comparison of the default and dist2scpot density values. In this case, the dist2scpot value for the density is a better approximation for the true electron density.</w:t>
+      </w:r>
+      <w:r>
+        <w:t xml:space="preserve"> This example and more can be found in the crib sheet: thm_crib_dist2scpot.pro</w:t>
+      </w:r>
+    </w:p>
+    <w:p>
+      <w:pPr>
+        <w:rPr>
+          <w:rFonts w:ascii="Courier New" w:hAnsi="Courier New" w:cs="Courier New"/>
+        </w:rPr>
+      </w:pPr>
     </w:p>
     <w:p>
       <w:pPr>
@@ -1401,8 +1470,8 @@
         <w:lastRenderedPageBreak/>
         <w:drawing>
           <wp:inline distT="0" distB="0" distL="0" distR="0">
-            <wp:extent cx="4041962" cy="4041962"/>
-            <wp:effectExtent l="19050" t="0" r="0" b="0"/>
+            <wp:extent cx="4149538" cy="4149538"/>
+            <wp:effectExtent l="19050" t="0" r="3362" b="0"/>
             <wp:docPr id="21" name="Picture 20" descr="dist2scpot_fig5.png"/>
             <wp:cNvGraphicFramePr>
               <a:graphicFrameLocks xmlns:a="http://schemas.openxmlformats.org/drawingml/2006/main" noChangeAspect="1"/>
@@ -1423,7 +1492,7 @@
                   <pic:spPr>
                     <a:xfrm>
                       <a:off x="0" y="0"/>
-                      <a:ext cx="4041884" cy="4041884"/>
+                      <a:ext cx="4149458" cy="4149458"/>
                     </a:xfrm>
                     <a:prstGeom prst="rect">
                       <a:avLst/>
@@ -1435,10 +1504,8 @@
           </wp:inline>
         </w:drawing>
       </w:r>
-      <w:r>
-        <w:t>;</w:t>
-      </w:r>
-    </w:p>
+    </w:p>
+    <w:p/>
     <w:p>
       <w:r>
         <w:rPr>
@@ -1646,6 +1713,7 @@
   <w:style w:type="character" w:default="1" w:styleId="DefaultParagraphFont">
     <w:name w:val="Default Paragraph Font"/>
     <w:uiPriority w:val="1"/>
+    <w:semiHidden/>
     <w:unhideWhenUsed/>
   </w:style>
   <w:style w:type="table" w:default="1" w:styleId="TableNormal">

</xml_diff>